<commit_message>
Updated docs. Deleted tmp files.
</commit_message>
<xml_diff>
--- a/Counter_octal/doc/Report.docx
+++ b/Counter_octal/doc/Report.docx
@@ -305,7 +305,14 @@
           <w:sz w:val="28"/>
           <w:szCs w:val="28"/>
         </w:rPr>
-        <w:t xml:space="preserve"> додавання.</w:t>
+        <w:t xml:space="preserve"> керування</w:t>
+      </w:r>
+      <w:r>
+        <w:rPr>
+          <w:sz w:val="28"/>
+          <w:szCs w:val="28"/>
+        </w:rPr>
+        <w:t>.</w:t>
       </w:r>
       <w:r>
         <w:rPr>
@@ -505,15 +512,17 @@
           <w:szCs w:val="28"/>
         </w:rPr>
       </w:pPr>
-      <w:r>
-        <w:rPr>
+      <w:bookmarkStart w:id="0" w:name="_GoBack"/>
+      <w:r>
+        <w:rPr>
+          <w:noProof/>
           <w:sz w:val="28"/>
           <w:szCs w:val="28"/>
         </w:rPr>
         <w:drawing>
           <wp:inline distT="0" distB="0" distL="0" distR="0" wp14:anchorId="4C89F560" wp14:editId="59FDE6A0">
-            <wp:extent cx="6164580" cy="2982474"/>
-            <wp:effectExtent l="0" t="0" r="7620" b="8890"/>
+            <wp:extent cx="5577840" cy="2698605"/>
+            <wp:effectExtent l="0" t="0" r="3810" b="6985"/>
             <wp:docPr id="1" name="Рисунок 1"/>
             <wp:cNvGraphicFramePr>
               <a:graphicFrameLocks xmlns:a="http://schemas.openxmlformats.org/drawingml/2006/main" noChangeAspect="1"/>
@@ -534,7 +543,7 @@
                   <pic:spPr>
                     <a:xfrm>
                       <a:off x="0" y="0"/>
-                      <a:ext cx="6174883" cy="2987459"/>
+                      <a:ext cx="5600680" cy="2709655"/>
                     </a:xfrm>
                     <a:prstGeom prst="rect">
                       <a:avLst/>
@@ -546,6 +555,7 @@
           </wp:inline>
         </w:drawing>
       </w:r>
+      <w:bookmarkEnd w:id="0"/>
     </w:p>
     <w:p>
       <w:pPr>
@@ -594,14 +604,7 @@
           <w:sz w:val="28"/>
           <w:szCs w:val="28"/>
         </w:rPr>
-        <w:t>в</w:t>
-      </w:r>
-      <w:r>
-        <w:rPr>
-          <w:sz w:val="28"/>
-          <w:szCs w:val="28"/>
-        </w:rPr>
-        <w:t>ейформи</w:t>
+        <w:t>вейформи</w:t>
       </w:r>
       <w:proofErr w:type="spellEnd"/>
       <w:r>
@@ -624,6 +627,7 @@
       </w:pPr>
       <w:r>
         <w:rPr>
+          <w:noProof/>
           <w:sz w:val="28"/>
           <w:szCs w:val="28"/>
         </w:rPr>
@@ -678,55 +682,55 @@
           <w:sz w:val="28"/>
           <w:szCs w:val="28"/>
         </w:rPr>
+        <w:t>Рисунок 2 - Часові діаграми роботи 3-бітного синхронного лічильника.</w:t>
+      </w:r>
+    </w:p>
+    <w:p>
+      <w:pPr>
+        <w:pStyle w:val="a5"/>
+        <w:spacing w:line="360" w:lineRule="auto"/>
+        <w:jc w:val="both"/>
+        <w:rPr>
+          <w:sz w:val="28"/>
+          <w:szCs w:val="28"/>
+        </w:rPr>
+      </w:pPr>
+      <w:r>
+        <w:rPr>
+          <w:sz w:val="28"/>
+          <w:szCs w:val="28"/>
+        </w:rPr>
         <w:lastRenderedPageBreak/>
-        <w:t>Рисунок 2 - Часові діаграми роботи 3-бітного синхронного лічильника.</w:t>
+        <w:t>На рис. 3</w:t>
+      </w:r>
+      <w:r>
+        <w:rPr>
+          <w:sz w:val="28"/>
+          <w:szCs w:val="28"/>
+        </w:rPr>
+        <w:t xml:space="preserve"> зображено архітектуру верхнього рівня (</w:t>
+      </w:r>
+      <w:proofErr w:type="spellStart"/>
+      <w:r>
+        <w:rPr>
+          <w:sz w:val="28"/>
+          <w:szCs w:val="28"/>
+        </w:rPr>
+        <w:t>octal_counter_top</w:t>
+      </w:r>
+      <w:proofErr w:type="spellEnd"/>
+      <w:r>
+        <w:rPr>
+          <w:sz w:val="28"/>
+          <w:szCs w:val="28"/>
+        </w:rPr>
+        <w:t>), яка складається з двох екземплярів базового модуля counter_3bit.</w:t>
       </w:r>
     </w:p>
     <w:p>
       <w:pPr>
         <w:pStyle w:val="a5"/>
         <w:spacing w:line="360" w:lineRule="auto"/>
-        <w:jc w:val="both"/>
-        <w:rPr>
-          <w:sz w:val="28"/>
-          <w:szCs w:val="28"/>
-        </w:rPr>
-      </w:pPr>
-      <w:r>
-        <w:rPr>
-          <w:sz w:val="28"/>
-          <w:szCs w:val="28"/>
-        </w:rPr>
-        <w:t>На рис. 3</w:t>
-      </w:r>
-      <w:r>
-        <w:rPr>
-          <w:sz w:val="28"/>
-          <w:szCs w:val="28"/>
-        </w:rPr>
-        <w:t xml:space="preserve"> зображено архітектуру верхнього рівня (</w:t>
-      </w:r>
-      <w:proofErr w:type="spellStart"/>
-      <w:r>
-        <w:rPr>
-          <w:sz w:val="28"/>
-          <w:szCs w:val="28"/>
-        </w:rPr>
-        <w:t>octal_counter_top</w:t>
-      </w:r>
-      <w:proofErr w:type="spellEnd"/>
-      <w:r>
-        <w:rPr>
-          <w:sz w:val="28"/>
-          <w:szCs w:val="28"/>
-        </w:rPr>
-        <w:t>), яка складається з двох екземплярів базового модуля counter_3bit.</w:t>
-      </w:r>
-    </w:p>
-    <w:p>
-      <w:pPr>
-        <w:pStyle w:val="a5"/>
-        <w:spacing w:line="360" w:lineRule="auto"/>
         <w:jc w:val="center"/>
         <w:rPr>
           <w:sz w:val="28"/>
@@ -735,6 +739,7 @@
       </w:pPr>
       <w:r>
         <w:rPr>
+          <w:noProof/>
           <w:sz w:val="28"/>
           <w:szCs w:val="28"/>
         </w:rPr>
@@ -891,6 +896,7 @@
       </w:pPr>
       <w:r>
         <w:rPr>
+          <w:noProof/>
           <w:sz w:val="28"/>
           <w:szCs w:val="28"/>
         </w:rPr>
@@ -1206,78 +1212,78 @@
           <w:sz w:val="28"/>
           <w:szCs w:val="28"/>
         </w:rPr>
+        <w:t>Комбінаці</w:t>
+      </w:r>
+      <w:r>
+        <w:rPr>
+          <w:bCs/>
+          <w:sz w:val="28"/>
+          <w:szCs w:val="28"/>
+        </w:rPr>
+        <w:t>йна логіка</w:t>
+      </w:r>
+      <w:r>
+        <w:rPr>
+          <w:bCs/>
+          <w:sz w:val="28"/>
+          <w:szCs w:val="28"/>
+        </w:rPr>
+        <w:t>:</w:t>
+      </w:r>
+      <w:r>
+        <w:rPr>
+          <w:sz w:val="28"/>
+          <w:szCs w:val="28"/>
+        </w:rPr>
+        <w:t xml:space="preserve"> Блок </w:t>
+      </w:r>
+      <w:proofErr w:type="spellStart"/>
+      <w:r>
+        <w:rPr>
+          <w:sz w:val="28"/>
+          <w:szCs w:val="28"/>
+        </w:rPr>
+        <w:t>always_comb</w:t>
+      </w:r>
+      <w:proofErr w:type="spellEnd"/>
+      <w:r>
+        <w:rPr>
+          <w:sz w:val="28"/>
+          <w:szCs w:val="28"/>
+        </w:rPr>
+        <w:t xml:space="preserve"> реалізує </w:t>
+      </w:r>
+      <w:r>
+        <w:rPr>
+          <w:sz w:val="28"/>
+          <w:szCs w:val="28"/>
+        </w:rPr>
+        <w:t>логічні операції</w:t>
+      </w:r>
+      <w:r>
+        <w:rPr>
+          <w:sz w:val="28"/>
+          <w:szCs w:val="28"/>
+        </w:rPr>
+        <w:t>.</w:t>
+      </w:r>
+    </w:p>
+    <w:p>
+      <w:pPr>
+        <w:pStyle w:val="a5"/>
+        <w:spacing w:line="360" w:lineRule="auto"/>
+        <w:jc w:val="both"/>
+        <w:rPr>
+          <w:sz w:val="28"/>
+          <w:szCs w:val="28"/>
+        </w:rPr>
+      </w:pPr>
+      <w:r>
+        <w:rPr>
+          <w:sz w:val="28"/>
+          <w:szCs w:val="28"/>
+        </w:rPr>
         <w:lastRenderedPageBreak/>
-        <w:t>Комбінаці</w:t>
-      </w:r>
-      <w:r>
-        <w:rPr>
-          <w:bCs/>
-          <w:sz w:val="28"/>
-          <w:szCs w:val="28"/>
-        </w:rPr>
-        <w:t>йна логіка</w:t>
-      </w:r>
-      <w:r>
-        <w:rPr>
-          <w:bCs/>
-          <w:sz w:val="28"/>
-          <w:szCs w:val="28"/>
-        </w:rPr>
-        <w:t>:</w:t>
-      </w:r>
-      <w:r>
-        <w:rPr>
-          <w:sz w:val="28"/>
-          <w:szCs w:val="28"/>
-        </w:rPr>
-        <w:t xml:space="preserve"> Блок </w:t>
-      </w:r>
-      <w:proofErr w:type="spellStart"/>
-      <w:r>
-        <w:rPr>
-          <w:sz w:val="28"/>
-          <w:szCs w:val="28"/>
-        </w:rPr>
-        <w:t>always_comb</w:t>
-      </w:r>
-      <w:proofErr w:type="spellEnd"/>
-      <w:r>
-        <w:rPr>
-          <w:sz w:val="28"/>
-          <w:szCs w:val="28"/>
-        </w:rPr>
-        <w:t xml:space="preserve"> реалізує </w:t>
-      </w:r>
-      <w:r>
-        <w:rPr>
-          <w:sz w:val="28"/>
-          <w:szCs w:val="28"/>
-        </w:rPr>
-        <w:t>логічні операції</w:t>
-      </w:r>
-      <w:r>
-        <w:rPr>
-          <w:sz w:val="28"/>
-          <w:szCs w:val="28"/>
-        </w:rPr>
-        <w:t>.</w:t>
-      </w:r>
-    </w:p>
-    <w:p>
-      <w:pPr>
-        <w:pStyle w:val="a5"/>
-        <w:spacing w:line="360" w:lineRule="auto"/>
-        <w:jc w:val="both"/>
-        <w:rPr>
-          <w:sz w:val="28"/>
-          <w:szCs w:val="28"/>
-        </w:rPr>
-      </w:pPr>
-      <w:r>
-        <w:rPr>
-          <w:sz w:val="28"/>
-          <w:szCs w:val="28"/>
-        </w:rPr>
         <w:t>Верхній рівень (</w:t>
       </w:r>
       <w:proofErr w:type="spellStart"/>
@@ -2233,6 +2239,7 @@
       </w:pPr>
       <w:r>
         <w:rPr>
+          <w:noProof/>
           <w:sz w:val="28"/>
           <w:szCs w:val="28"/>
         </w:rPr>
@@ -2530,7 +2537,28 @@
           <w:sz w:val="28"/>
           <w:szCs w:val="28"/>
         </w:rPr>
-        <w:t>Якщо сигнал скидання деактивується (переходить з 0 в 1) рівно в момент фронту</w:t>
+        <w:t xml:space="preserve">Якщо сигнал скидання </w:t>
+      </w:r>
+      <w:r>
+        <w:rPr>
+          <w:sz w:val="28"/>
+          <w:szCs w:val="28"/>
+        </w:rPr>
+        <w:t xml:space="preserve">з активним низьким рівнем </w:t>
+      </w:r>
+      <w:r>
+        <w:rPr>
+          <w:sz w:val="28"/>
+          <w:szCs w:val="28"/>
+        </w:rPr>
+        <w:t>деактиву</w:t>
+      </w:r>
+      <w:r>
+        <w:rPr>
+          <w:sz w:val="28"/>
+          <w:szCs w:val="28"/>
+        </w:rPr>
+        <w:t>ється (переходить з 0 в 1)</w:t>
       </w:r>
       <w:r>
         <w:rPr>
@@ -2539,15 +2567,13 @@
         </w:rPr>
         <w:t xml:space="preserve"> </w:t>
       </w:r>
-      <w:proofErr w:type="spellStart"/>
-      <w:r>
-        <w:rPr>
-          <w:sz w:val="28"/>
-          <w:szCs w:val="28"/>
-        </w:rPr>
-        <w:t>clk</w:t>
-      </w:r>
-      <w:proofErr w:type="spellEnd"/>
+      <w:r>
+        <w:rPr>
+          <w:sz w:val="28"/>
+          <w:szCs w:val="28"/>
+        </w:rPr>
+        <w:t>занадто близько до фронту тактового сигналу</w:t>
+      </w:r>
       <w:r>
         <w:rPr>
           <w:sz w:val="28"/>
@@ -2560,14 +2586,21 @@
           <w:sz w:val="28"/>
           <w:szCs w:val="28"/>
         </w:rPr>
-        <w:t xml:space="preserve">е може призвести до того, що одні біти лічильника вийдуть зі скидання, а інші — залишаться </w:t>
-      </w:r>
-      <w:r>
-        <w:rPr>
-          <w:sz w:val="28"/>
-          <w:szCs w:val="28"/>
-        </w:rPr>
-        <w:t>в ньому.</w:t>
+        <w:t xml:space="preserve">е може призвести до того, що </w:t>
+      </w:r>
+      <w:r>
+        <w:rPr>
+          <w:sz w:val="28"/>
+          <w:szCs w:val="28"/>
+        </w:rPr>
+        <w:t>тригери перейдуть у метастабільний стан</w:t>
+      </w:r>
+      <w:r>
+        <w:rPr>
+          <w:sz w:val="28"/>
+          <w:szCs w:val="28"/>
+        </w:rPr>
+        <w:t>.</w:t>
       </w:r>
     </w:p>
     <w:p>
@@ -2600,6 +2633,7 @@
       </w:pPr>
       <w:r>
         <w:rPr>
+          <w:noProof/>
           <w:sz w:val="28"/>
           <w:szCs w:val="28"/>
         </w:rPr>
@@ -2716,7 +2750,7 @@
           <w:sz w:val="28"/>
           <w:szCs w:val="28"/>
         </w:rPr>
-        <w:t>Скидання відбувається асинхронно (миттєво), а вихід зі скидання — строго синхронно. Це гарантує, що лічильник почне працювати лише на стабільному фронті тактового сигналу.</w:t>
+        <w:t>Скидання відбувається асинхронно (миттєво), а вихід зі скидання — строго синхронно.</w:t>
       </w:r>
     </w:p>
     <w:p>
@@ -2781,26 +2815,44 @@
           <w:szCs w:val="28"/>
           <w:lang w:eastAsia="uk-UA"/>
         </w:rPr>
-        <w:t>Сигнал дозволу надходить із зовнішнього. Його зміна в довільний момент часу може с</w:t>
-      </w:r>
-      <w:r>
-        <w:rPr>
-          <w:rFonts w:ascii="Times New Roman" w:eastAsia="Times New Roman" w:hAnsi="Times New Roman" w:cs="Times New Roman"/>
-          <w:sz w:val="28"/>
-          <w:szCs w:val="28"/>
-          <w:lang w:eastAsia="uk-UA"/>
-        </w:rPr>
-        <w:t xml:space="preserve">причинити збій у </w:t>
-      </w:r>
-      <w:proofErr w:type="spellStart"/>
-      <w:r>
-        <w:rPr>
-          <w:rFonts w:ascii="Times New Roman" w:eastAsia="Times New Roman" w:hAnsi="Times New Roman" w:cs="Times New Roman"/>
-          <w:sz w:val="28"/>
-          <w:szCs w:val="28"/>
-          <w:lang w:eastAsia="uk-UA"/>
-        </w:rPr>
-        <w:t>логіці</w:t>
+        <w:t>Сигнал дозволу надходить із зовнішнього</w:t>
+      </w:r>
+      <w:r>
+        <w:rPr>
+          <w:rFonts w:ascii="Times New Roman" w:eastAsia="Times New Roman" w:hAnsi="Times New Roman" w:cs="Times New Roman"/>
+          <w:sz w:val="28"/>
+          <w:szCs w:val="28"/>
+          <w:lang w:eastAsia="uk-UA"/>
+        </w:rPr>
+        <w:t xml:space="preserve"> середовища</w:t>
+      </w:r>
+      <w:r>
+        <w:rPr>
+          <w:rFonts w:ascii="Times New Roman" w:eastAsia="Times New Roman" w:hAnsi="Times New Roman" w:cs="Times New Roman"/>
+          <w:sz w:val="28"/>
+          <w:szCs w:val="28"/>
+          <w:lang w:eastAsia="uk-UA"/>
+        </w:rPr>
+        <w:t>. Його зміна в довільний момент часу може с</w:t>
+      </w:r>
+      <w:r>
+        <w:rPr>
+          <w:rFonts w:ascii="Times New Roman" w:eastAsia="Times New Roman" w:hAnsi="Times New Roman" w:cs="Times New Roman"/>
+          <w:sz w:val="28"/>
+          <w:szCs w:val="28"/>
+          <w:lang w:eastAsia="uk-UA"/>
+        </w:rPr>
+        <w:t xml:space="preserve">причинити порушення </w:t>
+      </w:r>
+      <w:proofErr w:type="spellStart"/>
+      <w:r>
+        <w:rPr>
+          <w:rFonts w:ascii="Times New Roman" w:eastAsia="Times New Roman" w:hAnsi="Times New Roman" w:cs="Times New Roman"/>
+          <w:sz w:val="28"/>
+          <w:szCs w:val="28"/>
+          <w:lang w:eastAsia="uk-UA"/>
+        </w:rPr>
+        <w:t>таймінгів</w:t>
       </w:r>
       <w:proofErr w:type="spellEnd"/>
       <w:r>
@@ -2866,6 +2918,7 @@
       <w:r>
         <w:rPr>
           <w:rFonts w:ascii="Times New Roman" w:eastAsia="Times New Roman" w:hAnsi="Times New Roman" w:cs="Times New Roman"/>
+          <w:noProof/>
           <w:sz w:val="28"/>
           <w:szCs w:val="28"/>
           <w:lang w:eastAsia="uk-UA"/>
@@ -2944,38 +2997,60 @@
         <w:spacing w:line="360" w:lineRule="auto"/>
         <w:jc w:val="both"/>
         <w:rPr>
-          <w:rFonts w:ascii="Times New Roman" w:eastAsia="Times New Roman" w:hAnsi="Times New Roman" w:cs="Times New Roman"/>
-          <w:sz w:val="28"/>
-          <w:szCs w:val="28"/>
-          <w:lang w:eastAsia="uk-UA"/>
-        </w:rPr>
-      </w:pPr>
-      <w:r>
-        <w:rPr>
-          <w:rFonts w:ascii="Times New Roman" w:eastAsia="Times New Roman" w:hAnsi="Times New Roman" w:cs="Times New Roman"/>
-          <w:sz w:val="28"/>
-          <w:szCs w:val="28"/>
-          <w:lang w:eastAsia="uk-UA"/>
-        </w:rPr>
-        <w:t>Сигнал проходить через ланцюжок із двох D-тригерів. Перший тригер приймає на себе удар метастабільності, а другий тригер з високою ймовірністю видає</w:t>
-      </w:r>
-      <w:r>
-        <w:rPr>
-          <w:rFonts w:ascii="Times New Roman" w:eastAsia="Times New Roman" w:hAnsi="Times New Roman" w:cs="Times New Roman"/>
-          <w:sz w:val="28"/>
-          <w:szCs w:val="28"/>
-          <w:lang w:eastAsia="uk-UA"/>
-        </w:rPr>
-        <w:t xml:space="preserve"> вже стабільний рівень</w:t>
-      </w:r>
-      <w:r>
-        <w:rPr>
-          <w:rFonts w:ascii="Times New Roman" w:eastAsia="Times New Roman" w:hAnsi="Times New Roman" w:cs="Times New Roman"/>
-          <w:sz w:val="28"/>
-          <w:szCs w:val="28"/>
-          <w:lang w:eastAsia="uk-UA"/>
-        </w:rPr>
-        <w:t xml:space="preserve"> для ядра лічильника.</w:t>
+          <w:sz w:val="28"/>
+          <w:szCs w:val="28"/>
+        </w:rPr>
+      </w:pPr>
+      <w:r>
+        <w:rPr>
+          <w:rFonts w:ascii="Times New Roman" w:eastAsia="Times New Roman" w:hAnsi="Times New Roman" w:cs="Times New Roman"/>
+          <w:sz w:val="28"/>
+          <w:szCs w:val="28"/>
+          <w:lang w:eastAsia="uk-UA"/>
+        </w:rPr>
+        <w:t xml:space="preserve">Сигнал проходить через ланцюжок із двох D-тригерів. </w:t>
+      </w:r>
+      <w:r>
+        <w:rPr>
+          <w:rFonts w:ascii="Times New Roman" w:hAnsi="Times New Roman" w:cs="Times New Roman"/>
+          <w:sz w:val="28"/>
+          <w:szCs w:val="28"/>
+        </w:rPr>
+        <w:t xml:space="preserve">Якщо перший тригер потрапляє у метастабільний </w:t>
+      </w:r>
+      <w:r>
+        <w:rPr>
+          <w:rFonts w:ascii="Times New Roman" w:hAnsi="Times New Roman" w:cs="Times New Roman"/>
+          <w:sz w:val="28"/>
+          <w:szCs w:val="28"/>
+        </w:rPr>
+        <w:t xml:space="preserve">стан через порушення </w:t>
+      </w:r>
+      <w:proofErr w:type="spellStart"/>
+      <w:r>
+        <w:rPr>
+          <w:rFonts w:ascii="Times New Roman" w:hAnsi="Times New Roman" w:cs="Times New Roman"/>
+          <w:sz w:val="28"/>
+          <w:szCs w:val="28"/>
+        </w:rPr>
+        <w:t>таймінгів</w:t>
+      </w:r>
+      <w:proofErr w:type="spellEnd"/>
+      <w:r>
+        <w:rPr>
+          <w:rFonts w:ascii="Times New Roman" w:hAnsi="Times New Roman" w:cs="Times New Roman"/>
+          <w:sz w:val="28"/>
+          <w:szCs w:val="28"/>
+        </w:rPr>
+        <w:t>, протягом повного такту тригер з найвищою ймовірністю перейде у стабільний стан (0 або 1)</w:t>
+      </w:r>
+      <w:r>
+        <w:rPr>
+          <w:rFonts w:ascii="Times New Roman" w:hAnsi="Times New Roman" w:cs="Times New Roman"/>
+          <w:sz w:val="28"/>
+          <w:szCs w:val="28"/>
+        </w:rPr>
+        <w:t>. І тоді другий тригер отримає це значення.</w:t>
       </w:r>
     </w:p>
     <w:p>
@@ -3123,6 +3198,7 @@
       <w:r>
         <w:rPr>
           <w:rFonts w:ascii="Times New Roman" w:eastAsia="Times New Roman" w:hAnsi="Times New Roman" w:cs="Times New Roman"/>
+          <w:noProof/>
           <w:sz w:val="28"/>
           <w:szCs w:val="28"/>
           <w:lang w:eastAsia="uk-UA"/>
@@ -3256,6 +3332,7 @@
       <w:r>
         <w:rPr>
           <w:rFonts w:ascii="Times New Roman" w:eastAsia="Times New Roman" w:hAnsi="Times New Roman" w:cs="Times New Roman"/>
+          <w:noProof/>
           <w:sz w:val="28"/>
           <w:szCs w:val="28"/>
           <w:lang w:eastAsia="uk-UA"/>
@@ -3708,6 +3785,7 @@
       <w:r>
         <w:rPr>
           <w:rFonts w:ascii="Times New Roman" w:eastAsia="Times New Roman" w:hAnsi="Times New Roman" w:cs="Times New Roman"/>
+          <w:noProof/>
           <w:sz w:val="28"/>
           <w:szCs w:val="28"/>
           <w:lang w:eastAsia="uk-UA"/>
@@ -3785,6 +3863,7 @@
       <w:r>
         <w:rPr>
           <w:rFonts w:ascii="Times New Roman" w:eastAsia="Times New Roman" w:hAnsi="Times New Roman" w:cs="Times New Roman"/>
+          <w:noProof/>
           <w:sz w:val="28"/>
           <w:szCs w:val="28"/>
           <w:lang w:eastAsia="uk-UA"/>
@@ -3834,17 +3913,35 @@
           <w:rFonts w:ascii="Times New Roman" w:eastAsia="Times New Roman" w:hAnsi="Times New Roman" w:cs="Times New Roman"/>
           <w:sz w:val="28"/>
           <w:szCs w:val="28"/>
+          <w:lang w:eastAsia="uk-UA"/>
+        </w:rPr>
+      </w:pPr>
+      <w:r>
+        <w:rPr>
+          <w:rFonts w:ascii="Times New Roman" w:eastAsia="Times New Roman" w:hAnsi="Times New Roman" w:cs="Times New Roman"/>
+          <w:sz w:val="28"/>
+          <w:szCs w:val="28"/>
+          <w:lang w:eastAsia="uk-UA"/>
+        </w:rPr>
+        <w:t>(</w:t>
+      </w:r>
+      <w:r>
+        <w:rPr>
+          <w:rFonts w:ascii="Times New Roman" w:eastAsia="Times New Roman" w:hAnsi="Times New Roman" w:cs="Times New Roman"/>
+          <w:sz w:val="28"/>
+          <w:szCs w:val="28"/>
           <w:lang w:val="en-US" w:eastAsia="uk-UA"/>
         </w:rPr>
-      </w:pPr>
-      <w:r>
-        <w:rPr>
-          <w:rFonts w:ascii="Times New Roman" w:eastAsia="Times New Roman" w:hAnsi="Times New Roman" w:cs="Times New Roman"/>
-          <w:sz w:val="28"/>
-          <w:szCs w:val="28"/>
-          <w:lang w:val="en-US" w:eastAsia="uk-UA"/>
-        </w:rPr>
-        <w:t>(b)</w:t>
+        <w:t>b</w:t>
+      </w:r>
+      <w:r>
+        <w:rPr>
+          <w:rFonts w:ascii="Times New Roman" w:eastAsia="Times New Roman" w:hAnsi="Times New Roman" w:cs="Times New Roman"/>
+          <w:sz w:val="28"/>
+          <w:szCs w:val="28"/>
+          <w:lang w:eastAsia="uk-UA"/>
+        </w:rPr>
+        <w:t>)</w:t>
       </w:r>
     </w:p>
     <w:p>
@@ -4307,8 +4404,1052 @@
         </w:rPr>
         <w:t>.</w:t>
       </w:r>
-      <w:bookmarkStart w:id="0" w:name="_GoBack"/>
-      <w:bookmarkEnd w:id="0"/>
+    </w:p>
+    <w:p>
+      <w:pPr>
+        <w:pStyle w:val="a5"/>
+        <w:rPr>
+          <w:b/>
+          <w:sz w:val="28"/>
+          <w:szCs w:val="28"/>
+        </w:rPr>
+      </w:pPr>
+      <w:r>
+        <w:rPr>
+          <w:b/>
+          <w:sz w:val="28"/>
+          <w:szCs w:val="28"/>
+        </w:rPr>
+        <w:t>MTBF (</w:t>
+      </w:r>
+      <w:proofErr w:type="spellStart"/>
+      <w:r>
+        <w:rPr>
+          <w:b/>
+          <w:sz w:val="28"/>
+          <w:szCs w:val="28"/>
+        </w:rPr>
+        <w:t>Mean</w:t>
+      </w:r>
+      <w:proofErr w:type="spellEnd"/>
+      <w:r>
+        <w:rPr>
+          <w:b/>
+          <w:sz w:val="28"/>
+          <w:szCs w:val="28"/>
+        </w:rPr>
+        <w:t xml:space="preserve"> </w:t>
+      </w:r>
+      <w:proofErr w:type="spellStart"/>
+      <w:r>
+        <w:rPr>
+          <w:b/>
+          <w:sz w:val="28"/>
+          <w:szCs w:val="28"/>
+        </w:rPr>
+        <w:t>Time</w:t>
+      </w:r>
+      <w:proofErr w:type="spellEnd"/>
+      <w:r>
+        <w:rPr>
+          <w:b/>
+          <w:sz w:val="28"/>
+          <w:szCs w:val="28"/>
+        </w:rPr>
+        <w:t xml:space="preserve"> </w:t>
+      </w:r>
+      <w:proofErr w:type="spellStart"/>
+      <w:r>
+        <w:rPr>
+          <w:b/>
+          <w:sz w:val="28"/>
+          <w:szCs w:val="28"/>
+        </w:rPr>
+        <w:t>Between</w:t>
+      </w:r>
+      <w:proofErr w:type="spellEnd"/>
+      <w:r>
+        <w:rPr>
+          <w:b/>
+          <w:sz w:val="28"/>
+          <w:szCs w:val="28"/>
+        </w:rPr>
+        <w:t xml:space="preserve"> </w:t>
+      </w:r>
+      <w:proofErr w:type="spellStart"/>
+      <w:r>
+        <w:rPr>
+          <w:b/>
+          <w:sz w:val="28"/>
+          <w:szCs w:val="28"/>
+        </w:rPr>
+        <w:t>Failures</w:t>
+      </w:r>
+      <w:proofErr w:type="spellEnd"/>
+      <w:r>
+        <w:rPr>
+          <w:b/>
+          <w:sz w:val="28"/>
+          <w:szCs w:val="28"/>
+        </w:rPr>
+        <w:t>)</w:t>
+      </w:r>
+    </w:p>
+    <w:p>
+      <w:pPr>
+        <w:pStyle w:val="a5"/>
+        <w:spacing w:line="360" w:lineRule="auto"/>
+        <w:jc w:val="both"/>
+        <w:rPr>
+          <w:sz w:val="28"/>
+          <w:szCs w:val="28"/>
+        </w:rPr>
+      </w:pPr>
+      <w:r>
+        <w:rPr>
+          <w:sz w:val="28"/>
+          <w:szCs w:val="28"/>
+        </w:rPr>
+        <w:t>Відповід</w:t>
+      </w:r>
+      <w:r>
+        <w:rPr>
+          <w:sz w:val="28"/>
+          <w:szCs w:val="28"/>
+        </w:rPr>
+        <w:t>но до книги</w:t>
+      </w:r>
+      <w:r>
+        <w:rPr>
+          <w:sz w:val="28"/>
+          <w:szCs w:val="28"/>
+        </w:rPr>
+        <w:t xml:space="preserve"> Д. </w:t>
+      </w:r>
+      <w:proofErr w:type="spellStart"/>
+      <w:r>
+        <w:rPr>
+          <w:sz w:val="28"/>
+          <w:szCs w:val="28"/>
+        </w:rPr>
+        <w:t>Гарріс</w:t>
+      </w:r>
+      <w:proofErr w:type="spellEnd"/>
+      <w:r>
+        <w:rPr>
+          <w:sz w:val="28"/>
+          <w:szCs w:val="28"/>
+        </w:rPr>
+        <w:t xml:space="preserve"> та С. </w:t>
+      </w:r>
+      <w:proofErr w:type="spellStart"/>
+      <w:r>
+        <w:rPr>
+          <w:sz w:val="28"/>
+          <w:szCs w:val="28"/>
+        </w:rPr>
+        <w:t>Гарріс</w:t>
+      </w:r>
+      <w:proofErr w:type="spellEnd"/>
+      <w:r>
+        <w:rPr>
+          <w:sz w:val="28"/>
+          <w:szCs w:val="28"/>
+        </w:rPr>
+        <w:t xml:space="preserve"> «Цифрова схемотехніка та архітектура ко</w:t>
+      </w:r>
+      <w:r>
+        <w:rPr>
+          <w:sz w:val="28"/>
+          <w:szCs w:val="28"/>
+        </w:rPr>
+        <w:t>мп'ютера», середній час між помилками синхронізації</w:t>
+      </w:r>
+      <w:r>
+        <w:rPr>
+          <w:sz w:val="28"/>
+          <w:szCs w:val="28"/>
+        </w:rPr>
+        <w:t xml:space="preserve"> визначається</w:t>
+      </w:r>
+      <w:r>
+        <w:rPr>
+          <w:sz w:val="28"/>
+          <w:szCs w:val="28"/>
+        </w:rPr>
+        <w:t xml:space="preserve"> за наступною формулою:</w:t>
+      </w:r>
+    </w:p>
+    <w:p>
+      <w:pPr>
+        <w:pStyle w:val="a5"/>
+        <w:spacing w:line="360" w:lineRule="auto"/>
+        <w:jc w:val="center"/>
+        <w:rPr>
+          <w:sz w:val="28"/>
+          <w:szCs w:val="28"/>
+        </w:rPr>
+      </w:pPr>
+      <w:r>
+        <w:rPr>
+          <w:sz w:val="28"/>
+          <w:szCs w:val="28"/>
+        </w:rPr>
+        <w:drawing>
+          <wp:inline distT="0" distB="0" distL="0" distR="0" wp14:anchorId="7B31A6E7" wp14:editId="47B47A82">
+            <wp:extent cx="2889884" cy="754469"/>
+            <wp:effectExtent l="0" t="0" r="6350" b="7620"/>
+            <wp:docPr id="12" name="Рисунок 12"/>
+            <wp:cNvGraphicFramePr>
+              <a:graphicFrameLocks xmlns:a="http://schemas.openxmlformats.org/drawingml/2006/main" noChangeAspect="1"/>
+            </wp:cNvGraphicFramePr>
+            <a:graphic xmlns:a="http://schemas.openxmlformats.org/drawingml/2006/main">
+              <a:graphicData uri="http://schemas.openxmlformats.org/drawingml/2006/picture">
+                <pic:pic xmlns:pic="http://schemas.openxmlformats.org/drawingml/2006/picture">
+                  <pic:nvPicPr>
+                    <pic:cNvPr id="1" name=""/>
+                    <pic:cNvPicPr/>
+                  </pic:nvPicPr>
+                  <pic:blipFill>
+                    <a:blip r:embed="rId16"/>
+                    <a:stretch>
+                      <a:fillRect/>
+                    </a:stretch>
+                  </pic:blipFill>
+                  <pic:spPr>
+                    <a:xfrm>
+                      <a:off x="0" y="0"/>
+                      <a:ext cx="2936403" cy="766614"/>
+                    </a:xfrm>
+                    <a:prstGeom prst="rect">
+                      <a:avLst/>
+                    </a:prstGeom>
+                  </pic:spPr>
+                </pic:pic>
+              </a:graphicData>
+            </a:graphic>
+          </wp:inline>
+        </w:drawing>
+      </w:r>
+      <w:r>
+        <w:rPr>
+          <w:sz w:val="28"/>
+          <w:szCs w:val="28"/>
+        </w:rPr>
+        <w:t>,</w:t>
+      </w:r>
+    </w:p>
+    <w:p>
+      <w:pPr>
+        <w:pStyle w:val="a5"/>
+        <w:spacing w:line="360" w:lineRule="auto"/>
+        <w:rPr>
+          <w:sz w:val="28"/>
+          <w:szCs w:val="28"/>
+        </w:rPr>
+      </w:pPr>
+      <w:r>
+        <w:rPr>
+          <w:sz w:val="28"/>
+          <w:szCs w:val="28"/>
+        </w:rPr>
+        <w:t>Де</w:t>
+      </w:r>
+    </w:p>
+    <w:p>
+      <w:pPr>
+        <w:pStyle w:val="a5"/>
+        <w:spacing w:line="360" w:lineRule="auto"/>
+        <w:rPr>
+          <w:sz w:val="28"/>
+          <w:szCs w:val="28"/>
+          <w:lang w:val="ru-RU"/>
+        </w:rPr>
+      </w:pPr>
+      <w:proofErr w:type="spellStart"/>
+      <w:r>
+        <w:rPr>
+          <w:sz w:val="28"/>
+          <w:szCs w:val="28"/>
+        </w:rPr>
+        <w:t>Tc</w:t>
+      </w:r>
+      <w:proofErr w:type="spellEnd"/>
+      <w:r>
+        <w:rPr>
+          <w:sz w:val="28"/>
+          <w:szCs w:val="28"/>
+        </w:rPr>
+        <w:t xml:space="preserve"> </w:t>
+      </w:r>
+      <w:r>
+        <w:rPr>
+          <w:sz w:val="28"/>
+          <w:szCs w:val="28"/>
+          <w:lang w:val="ru-RU"/>
+        </w:rPr>
+        <w:t>-</w:t>
+      </w:r>
+      <w:r>
+        <w:rPr>
+          <w:sz w:val="28"/>
+          <w:szCs w:val="28"/>
+        </w:rPr>
+        <w:t xml:space="preserve"> період тактового сигналу для робочої частоти проекту 100 </w:t>
+      </w:r>
+      <w:proofErr w:type="spellStart"/>
+      <w:r>
+        <w:rPr>
+          <w:sz w:val="28"/>
+          <w:szCs w:val="28"/>
+        </w:rPr>
+        <w:t>MHz</w:t>
+      </w:r>
+      <w:proofErr w:type="spellEnd"/>
+      <w:r>
+        <w:rPr>
+          <w:sz w:val="28"/>
+          <w:szCs w:val="28"/>
+        </w:rPr>
+        <w:t xml:space="preserve"> (10 </w:t>
+      </w:r>
+      <w:proofErr w:type="spellStart"/>
+      <w:r>
+        <w:rPr>
+          <w:sz w:val="28"/>
+          <w:szCs w:val="28"/>
+        </w:rPr>
+        <w:t>нс</w:t>
+      </w:r>
+      <w:proofErr w:type="spellEnd"/>
+      <w:r>
+        <w:rPr>
+          <w:sz w:val="28"/>
+          <w:szCs w:val="28"/>
+        </w:rPr>
+        <w:t>)</w:t>
+      </w:r>
+      <w:r>
+        <w:rPr>
+          <w:sz w:val="28"/>
+          <w:szCs w:val="28"/>
+          <w:lang w:val="ru-RU"/>
+        </w:rPr>
+        <w:t>;</w:t>
+      </w:r>
+    </w:p>
+    <w:p>
+      <w:pPr>
+        <w:pStyle w:val="a5"/>
+        <w:spacing w:line="360" w:lineRule="auto"/>
+        <w:rPr>
+          <w:sz w:val="28"/>
+          <w:szCs w:val="28"/>
+          <w:lang w:val="ru-RU"/>
+        </w:rPr>
+      </w:pPr>
+      <w:r>
+        <w:rPr>
+          <w:sz w:val="28"/>
+          <w:szCs w:val="28"/>
+          <w:lang w:val="en-US"/>
+        </w:rPr>
+        <w:t>t</w:t>
+      </w:r>
+      <w:r>
+        <w:rPr>
+          <w:sz w:val="28"/>
+          <w:szCs w:val="28"/>
+          <w:lang w:val="ru-RU"/>
+        </w:rPr>
+        <w:t>_</w:t>
+      </w:r>
+      <w:proofErr w:type="spellStart"/>
+      <w:r>
+        <w:rPr>
+          <w:sz w:val="28"/>
+          <w:szCs w:val="28"/>
+        </w:rPr>
+        <w:t>setu</w:t>
+      </w:r>
+      <w:r>
+        <w:rPr>
+          <w:sz w:val="28"/>
+          <w:szCs w:val="28"/>
+        </w:rPr>
+        <w:t>p</w:t>
+      </w:r>
+      <w:proofErr w:type="spellEnd"/>
+      <w:r>
+        <w:rPr>
+          <w:sz w:val="28"/>
+          <w:szCs w:val="28"/>
+        </w:rPr>
+        <w:t xml:space="preserve"> </w:t>
+      </w:r>
+      <w:r>
+        <w:rPr>
+          <w:sz w:val="28"/>
+          <w:szCs w:val="28"/>
+          <w:lang w:val="ru-RU"/>
+        </w:rPr>
+        <w:t xml:space="preserve">- </w:t>
+      </w:r>
+      <w:r>
+        <w:rPr>
+          <w:sz w:val="28"/>
+          <w:szCs w:val="28"/>
+        </w:rPr>
+        <w:t>час встановлення тригера</w:t>
+      </w:r>
+      <w:r>
+        <w:rPr>
+          <w:sz w:val="28"/>
+          <w:szCs w:val="28"/>
+          <w:lang w:val="ru-RU"/>
+        </w:rPr>
+        <w:t>;</w:t>
+      </w:r>
+    </w:p>
+    <w:p>
+      <w:pPr>
+        <w:pStyle w:val="a5"/>
+        <w:rPr>
+          <w:sz w:val="28"/>
+          <w:szCs w:val="28"/>
+          <w:lang w:val="en-US"/>
+        </w:rPr>
+      </w:pPr>
+      <w:r>
+        <w:rPr>
+          <w:sz w:val="28"/>
+          <w:szCs w:val="28"/>
+        </w:rPr>
+        <w:lastRenderedPageBreak/>
+        <w:t>τ</w:t>
+      </w:r>
+      <w:r>
+        <w:rPr>
+          <w:sz w:val="28"/>
+          <w:szCs w:val="28"/>
+          <w:lang w:val="en-US"/>
+        </w:rPr>
+        <w:t xml:space="preserve">, </w:t>
+      </w:r>
+      <w:r>
+        <w:rPr>
+          <w:sz w:val="28"/>
+          <w:szCs w:val="28"/>
+        </w:rPr>
+        <w:t>T0</w:t>
+      </w:r>
+      <w:r>
+        <w:rPr>
+          <w:sz w:val="28"/>
+          <w:szCs w:val="28"/>
+          <w:lang w:val="en-US"/>
+        </w:rPr>
+        <w:t xml:space="preserve"> - </w:t>
+      </w:r>
+      <w:r>
+        <w:rPr>
+          <w:sz w:val="28"/>
+          <w:szCs w:val="28"/>
+        </w:rPr>
+        <w:t>т</w:t>
+      </w:r>
+      <w:r>
+        <w:rPr>
+          <w:sz w:val="28"/>
+          <w:szCs w:val="28"/>
+        </w:rPr>
+        <w:t>ехнологічні константи</w:t>
+      </w:r>
+      <w:r>
+        <w:rPr>
+          <w:sz w:val="28"/>
+          <w:szCs w:val="28"/>
+          <w:lang w:val="en-US"/>
+        </w:rPr>
+        <w:t>;</w:t>
+      </w:r>
+    </w:p>
+    <w:p>
+      <w:pPr>
+        <w:pStyle w:val="a5"/>
+        <w:rPr>
+          <w:sz w:val="28"/>
+          <w:szCs w:val="28"/>
+        </w:rPr>
+      </w:pPr>
+      <w:r>
+        <w:rPr>
+          <w:sz w:val="28"/>
+          <w:szCs w:val="28"/>
+        </w:rPr>
+        <w:t xml:space="preserve">N </w:t>
+      </w:r>
+      <w:r>
+        <w:rPr>
+          <w:sz w:val="28"/>
+          <w:szCs w:val="28"/>
+        </w:rPr>
+        <w:t>- к</w:t>
+      </w:r>
+      <w:r>
+        <w:rPr>
+          <w:sz w:val="28"/>
+          <w:szCs w:val="28"/>
+        </w:rPr>
+        <w:t>ількість змін асинхронного вхідного сигналу за одну секунду</w:t>
+      </w:r>
+      <w:r>
+        <w:rPr>
+          <w:sz w:val="28"/>
+          <w:szCs w:val="28"/>
+        </w:rPr>
+        <w:t>.</w:t>
+      </w:r>
+    </w:p>
+    <w:p>
+      <w:pPr>
+        <w:pStyle w:val="a5"/>
+        <w:spacing w:line="360" w:lineRule="auto"/>
+        <w:jc w:val="both"/>
+        <w:rPr>
+          <w:sz w:val="28"/>
+          <w:szCs w:val="28"/>
+        </w:rPr>
+      </w:pPr>
+      <w:r>
+        <w:rPr>
+          <w:sz w:val="28"/>
+          <w:szCs w:val="28"/>
+        </w:rPr>
+        <w:t>Оскільки у мене немає технологічни</w:t>
+      </w:r>
+      <w:r>
+        <w:rPr>
+          <w:sz w:val="28"/>
+          <w:szCs w:val="28"/>
+        </w:rPr>
+        <w:t>х констант</w:t>
+      </w:r>
+      <w:r>
+        <w:rPr>
+          <w:sz w:val="28"/>
+          <w:szCs w:val="28"/>
+        </w:rPr>
+        <w:t>, дл</w:t>
+      </w:r>
+      <w:r>
+        <w:rPr>
+          <w:sz w:val="28"/>
+          <w:szCs w:val="28"/>
+        </w:rPr>
+        <w:t xml:space="preserve">я розрахунку використано </w:t>
+      </w:r>
+      <w:r>
+        <w:rPr>
+          <w:sz w:val="28"/>
+          <w:szCs w:val="28"/>
+        </w:rPr>
+        <w:t xml:space="preserve">параметри з книги Д. </w:t>
+      </w:r>
+      <w:proofErr w:type="spellStart"/>
+      <w:r>
+        <w:rPr>
+          <w:sz w:val="28"/>
+          <w:szCs w:val="28"/>
+        </w:rPr>
+        <w:t>Гарріса</w:t>
+      </w:r>
+      <w:proofErr w:type="spellEnd"/>
+      <w:r>
+        <w:rPr>
+          <w:sz w:val="28"/>
+          <w:szCs w:val="28"/>
+        </w:rPr>
+        <w:t xml:space="preserve"> та С. </w:t>
+      </w:r>
+      <w:proofErr w:type="spellStart"/>
+      <w:r>
+        <w:rPr>
+          <w:sz w:val="28"/>
+          <w:szCs w:val="28"/>
+        </w:rPr>
+        <w:t>Гарріса</w:t>
+      </w:r>
+      <w:proofErr w:type="spellEnd"/>
+    </w:p>
+    <w:p>
+      <w:pPr>
+        <w:pStyle w:val="a5"/>
+        <w:rPr>
+          <w:sz w:val="28"/>
+          <w:szCs w:val="28"/>
+        </w:rPr>
+      </w:pPr>
+      <m:oMathPara>
+        <m:oMath>
+          <m:r>
+            <w:rPr>
+              <w:rFonts w:ascii="Cambria Math" w:hAnsi="Cambria Math"/>
+              <w:sz w:val="28"/>
+              <w:szCs w:val="28"/>
+            </w:rPr>
+            <m:t xml:space="preserve">MTBF= </m:t>
+          </m:r>
+          <m:f>
+            <m:fPr>
+              <m:ctrlPr>
+                <w:rPr>
+                  <w:rFonts w:ascii="Cambria Math" w:hAnsi="Cambria Math"/>
+                  <w:i/>
+                  <w:sz w:val="28"/>
+                  <w:szCs w:val="28"/>
+                </w:rPr>
+              </m:ctrlPr>
+            </m:fPr>
+            <m:num>
+              <m:sSup>
+                <m:sSupPr>
+                  <m:ctrlPr>
+                    <w:rPr>
+                      <w:rFonts w:ascii="Cambria Math" w:hAnsi="Cambria Math"/>
+                      <w:i/>
+                      <w:sz w:val="28"/>
+                      <w:szCs w:val="28"/>
+                    </w:rPr>
+                  </m:ctrlPr>
+                </m:sSupPr>
+                <m:e>
+                  <m:r>
+                    <w:rPr>
+                      <w:rFonts w:ascii="Cambria Math" w:hAnsi="Cambria Math"/>
+                      <w:sz w:val="28"/>
+                      <w:szCs w:val="28"/>
+                    </w:rPr>
+                    <m:t>10</m:t>
+                  </m:r>
+                </m:e>
+                <m:sup>
+                  <m:r>
+                    <w:rPr>
+                      <w:rFonts w:ascii="Cambria Math" w:hAnsi="Cambria Math"/>
+                      <w:sz w:val="28"/>
+                      <w:szCs w:val="28"/>
+                    </w:rPr>
+                    <m:t>-8</m:t>
+                  </m:r>
+                </m:sup>
+              </m:sSup>
+              <m:r>
+                <w:rPr>
+                  <w:rFonts w:ascii="Cambria Math" w:hAnsi="Cambria Math"/>
+                  <w:sz w:val="28"/>
+                  <w:szCs w:val="28"/>
+                </w:rPr>
+                <m:t>*</m:t>
+              </m:r>
+              <m:sSup>
+                <m:sSupPr>
+                  <m:ctrlPr>
+                    <w:rPr>
+                      <w:rFonts w:ascii="Cambria Math" w:hAnsi="Cambria Math"/>
+                      <w:i/>
+                      <w:sz w:val="28"/>
+                      <w:szCs w:val="28"/>
+                      <w:lang w:val="en-US"/>
+                    </w:rPr>
+                  </m:ctrlPr>
+                </m:sSupPr>
+                <m:e>
+                  <m:r>
+                    <w:rPr>
+                      <w:rFonts w:ascii="Cambria Math" w:hAnsi="Cambria Math"/>
+                      <w:sz w:val="28"/>
+                      <w:szCs w:val="28"/>
+                      <w:lang w:val="en-US"/>
+                    </w:rPr>
+                    <m:t>e</m:t>
+                  </m:r>
+                </m:e>
+                <m:sup>
+                  <m:f>
+                    <m:fPr>
+                      <m:ctrlPr>
+                        <w:rPr>
+                          <w:rFonts w:ascii="Cambria Math" w:hAnsi="Cambria Math"/>
+                          <w:i/>
+                          <w:sz w:val="28"/>
+                          <w:szCs w:val="28"/>
+                          <w:lang w:val="en-US"/>
+                        </w:rPr>
+                      </m:ctrlPr>
+                    </m:fPr>
+                    <m:num>
+                      <m:sSup>
+                        <m:sSupPr>
+                          <m:ctrlPr>
+                            <w:rPr>
+                              <w:rFonts w:ascii="Cambria Math" w:hAnsi="Cambria Math"/>
+                              <w:i/>
+                              <w:sz w:val="28"/>
+                              <w:szCs w:val="28"/>
+                              <w:lang w:val="en-US"/>
+                            </w:rPr>
+                          </m:ctrlPr>
+                        </m:sSupPr>
+                        <m:e>
+                          <m:r>
+                            <w:rPr>
+                              <w:rFonts w:ascii="Cambria Math" w:hAnsi="Cambria Math"/>
+                              <w:sz w:val="28"/>
+                              <w:szCs w:val="28"/>
+                              <w:lang w:val="en-US"/>
+                            </w:rPr>
+                            <m:t>7.806</m:t>
+                          </m:r>
+                          <m:r>
+                            <w:rPr>
+                              <w:rFonts w:ascii="Cambria Math" w:hAnsi="Cambria Math"/>
+                              <w:sz w:val="28"/>
+                              <w:szCs w:val="28"/>
+                              <w:lang w:val="en-US"/>
+                            </w:rPr>
+                            <m:t>*10</m:t>
+                          </m:r>
+                        </m:e>
+                        <m:sup>
+                          <m:r>
+                            <w:rPr>
+                              <w:rFonts w:ascii="Cambria Math" w:hAnsi="Cambria Math"/>
+                              <w:sz w:val="28"/>
+                              <w:szCs w:val="28"/>
+                              <w:lang w:val="en-US"/>
+                            </w:rPr>
+                            <m:t>-9</m:t>
+                          </m:r>
+                        </m:sup>
+                      </m:sSup>
+                    </m:num>
+                    <m:den>
+                      <m:sSup>
+                        <m:sSupPr>
+                          <m:ctrlPr>
+                            <w:rPr>
+                              <w:rFonts w:ascii="Cambria Math" w:hAnsi="Cambria Math"/>
+                              <w:i/>
+                              <w:sz w:val="28"/>
+                              <w:szCs w:val="28"/>
+                              <w:lang w:val="en-US"/>
+                            </w:rPr>
+                          </m:ctrlPr>
+                        </m:sSupPr>
+                        <m:e>
+                          <m:r>
+                            <w:rPr>
+                              <w:rFonts w:ascii="Cambria Math" w:hAnsi="Cambria Math"/>
+                              <w:sz w:val="28"/>
+                              <w:szCs w:val="28"/>
+                              <w:lang w:val="en-US"/>
+                            </w:rPr>
+                            <m:t>200</m:t>
+                          </m:r>
+                          <m:r>
+                            <w:rPr>
+                              <w:rFonts w:ascii="Cambria Math" w:hAnsi="Cambria Math"/>
+                              <w:sz w:val="28"/>
+                              <w:szCs w:val="28"/>
+                              <w:lang w:val="en-US"/>
+                            </w:rPr>
+                            <m:t>*10</m:t>
+                          </m:r>
+                        </m:e>
+                        <m:sup>
+                          <m:r>
+                            <w:rPr>
+                              <w:rFonts w:ascii="Cambria Math" w:hAnsi="Cambria Math"/>
+                              <w:sz w:val="28"/>
+                              <w:szCs w:val="28"/>
+                              <w:lang w:val="en-US"/>
+                            </w:rPr>
+                            <m:t>-12</m:t>
+                          </m:r>
+                        </m:sup>
+                      </m:sSup>
+                    </m:den>
+                  </m:f>
+                </m:sup>
+              </m:sSup>
+            </m:num>
+            <m:den>
+              <m:r>
+                <m:rPr>
+                  <m:sty m:val="p"/>
+                </m:rPr>
+                <w:rPr>
+                  <w:rFonts w:ascii="Cambria Math" w:hAnsi="Cambria Math"/>
+                </w:rPr>
+                <m:t>1 *</m:t>
+              </m:r>
+              <m:r>
+                <m:rPr>
+                  <m:sty m:val="p"/>
+                </m:rPr>
+                <w:rPr>
+                  <w:rFonts w:ascii="Cambria Math" w:hAnsi="Cambria Math"/>
+                </w:rPr>
+                <m:t xml:space="preserve">( 150 × </m:t>
+              </m:r>
+              <m:sSup>
+                <m:sSupPr>
+                  <m:ctrlPr>
+                    <w:rPr>
+                      <w:rFonts w:ascii="Cambria Math" w:hAnsi="Cambria Math"/>
+                    </w:rPr>
+                  </m:ctrlPr>
+                </m:sSupPr>
+                <m:e>
+                  <m:r>
+                    <m:rPr>
+                      <m:sty m:val="p"/>
+                    </m:rPr>
+                    <w:rPr>
+                      <w:rFonts w:ascii="Cambria Math" w:hAnsi="Cambria Math"/>
+                    </w:rPr>
+                    <m:t>10</m:t>
+                  </m:r>
+                </m:e>
+                <m:sup>
+                  <m:r>
+                    <w:rPr>
+                      <w:rFonts w:ascii="Cambria Math" w:hAnsi="Cambria Math"/>
+                    </w:rPr>
+                    <m:t>-12</m:t>
+                  </m:r>
+                </m:sup>
+              </m:sSup>
+              <m:r>
+                <m:rPr>
+                  <m:sty m:val="p"/>
+                </m:rPr>
+                <w:rPr>
+                  <w:rFonts w:ascii="Cambria Math" w:hAnsi="Cambria Math"/>
+                </w:rPr>
+                <m:t>)</m:t>
+              </m:r>
+            </m:den>
+          </m:f>
+          <m:r>
+            <w:rPr>
+              <w:rFonts w:ascii="Cambria Math" w:hAnsi="Cambria Math"/>
+              <w:sz w:val="28"/>
+              <w:szCs w:val="28"/>
+            </w:rPr>
+            <m:t>=5.9*</m:t>
+          </m:r>
+          <m:sSup>
+            <m:sSupPr>
+              <m:ctrlPr>
+                <w:rPr>
+                  <w:rFonts w:ascii="Cambria Math" w:hAnsi="Cambria Math"/>
+                  <w:i/>
+                  <w:sz w:val="28"/>
+                  <w:szCs w:val="28"/>
+                </w:rPr>
+              </m:ctrlPr>
+            </m:sSupPr>
+            <m:e>
+              <m:r>
+                <w:rPr>
+                  <w:rFonts w:ascii="Cambria Math" w:hAnsi="Cambria Math"/>
+                  <w:sz w:val="28"/>
+                  <w:szCs w:val="28"/>
+                </w:rPr>
+                <m:t>10</m:t>
+              </m:r>
+            </m:e>
+            <m:sup>
+              <m:r>
+                <w:rPr>
+                  <w:rFonts w:ascii="Cambria Math" w:hAnsi="Cambria Math"/>
+                  <w:sz w:val="28"/>
+                  <w:szCs w:val="28"/>
+                </w:rPr>
+                <m:t>18</m:t>
+              </m:r>
+            </m:sup>
+          </m:sSup>
+          <m:r>
+            <w:rPr>
+              <w:rFonts w:ascii="Cambria Math" w:hAnsi="Cambria Math"/>
+              <w:sz w:val="28"/>
+              <w:szCs w:val="28"/>
+            </w:rPr>
+            <m:t xml:space="preserve"> c</m:t>
+          </m:r>
+          <m:r>
+            <w:rPr>
+              <w:rFonts w:ascii="Cambria Math" w:hAnsi="Cambria Math"/>
+              <w:sz w:val="28"/>
+              <w:szCs w:val="28"/>
+            </w:rPr>
+            <m:t>=1.87*</m:t>
+          </m:r>
+          <m:sSup>
+            <m:sSupPr>
+              <m:ctrlPr>
+                <w:rPr>
+                  <w:rFonts w:ascii="Cambria Math" w:hAnsi="Cambria Math"/>
+                  <w:i/>
+                  <w:sz w:val="28"/>
+                  <w:szCs w:val="28"/>
+                </w:rPr>
+              </m:ctrlPr>
+            </m:sSupPr>
+            <m:e>
+              <m:r>
+                <w:rPr>
+                  <w:rFonts w:ascii="Cambria Math" w:hAnsi="Cambria Math"/>
+                  <w:sz w:val="28"/>
+                  <w:szCs w:val="28"/>
+                </w:rPr>
+                <m:t>10</m:t>
+              </m:r>
+            </m:e>
+            <m:sup>
+              <m:r>
+                <w:rPr>
+                  <w:rFonts w:ascii="Cambria Math" w:hAnsi="Cambria Math"/>
+                  <w:sz w:val="28"/>
+                  <w:szCs w:val="28"/>
+                </w:rPr>
+                <m:t>11</m:t>
+              </m:r>
+            </m:sup>
+          </m:sSup>
+          <m:r>
+            <w:rPr>
+              <w:rFonts w:ascii="Cambria Math" w:hAnsi="Cambria Math"/>
+              <w:sz w:val="28"/>
+              <w:szCs w:val="28"/>
+            </w:rPr>
+            <m:t xml:space="preserve"> років</m:t>
+          </m:r>
+          <m:r>
+            <w:rPr>
+              <w:rFonts w:ascii="Cambria Math" w:hAnsi="Cambria Math"/>
+              <w:sz w:val="28"/>
+              <w:szCs w:val="28"/>
+            </w:rPr>
+            <m:t xml:space="preserve"> </m:t>
+          </m:r>
+        </m:oMath>
+      </m:oMathPara>
+    </w:p>
+    <w:p>
+      <w:pPr>
+        <w:pStyle w:val="a5"/>
+        <w:spacing w:line="360" w:lineRule="auto"/>
+        <w:rPr>
+          <w:sz w:val="28"/>
+          <w:szCs w:val="28"/>
+        </w:rPr>
+      </w:pPr>
+      <w:r>
+        <w:rPr>
+          <w:sz w:val="28"/>
+          <w:szCs w:val="28"/>
+        </w:rPr>
+        <w:t xml:space="preserve">Якби </w:t>
+      </w:r>
+      <w:r>
+        <w:rPr>
+          <w:sz w:val="28"/>
+          <w:szCs w:val="28"/>
+          <w:lang w:val="en-US"/>
+        </w:rPr>
+        <w:t>N</w:t>
+      </w:r>
+      <w:r>
+        <w:rPr>
+          <w:sz w:val="28"/>
+          <w:szCs w:val="28"/>
+        </w:rPr>
+        <w:t xml:space="preserve"> було більше то відповідно </w:t>
+      </w:r>
+      <w:r>
+        <w:rPr>
+          <w:sz w:val="28"/>
+          <w:szCs w:val="28"/>
+          <w:lang w:val="en-US"/>
+        </w:rPr>
+        <w:t>MTBF</w:t>
+      </w:r>
+      <w:r>
+        <w:rPr>
+          <w:sz w:val="28"/>
+          <w:szCs w:val="28"/>
+        </w:rPr>
+        <w:t xml:space="preserve"> зменшилось би.</w:t>
+      </w:r>
+    </w:p>
+    <w:p>
+      <w:pPr>
+        <w:pStyle w:val="a5"/>
+        <w:spacing w:line="360" w:lineRule="auto"/>
+        <w:rPr>
+          <w:sz w:val="28"/>
+          <w:szCs w:val="28"/>
+        </w:rPr>
+      </w:pPr>
+    </w:p>
+    <w:p>
+      <w:pPr>
+        <w:pStyle w:val="a5"/>
+        <w:spacing w:line="360" w:lineRule="auto"/>
+        <w:rPr>
+          <w:sz w:val="28"/>
+          <w:szCs w:val="28"/>
+        </w:rPr>
+      </w:pPr>
+    </w:p>
+    <w:p>
+      <w:pPr>
+        <w:pStyle w:val="a5"/>
+        <w:rPr>
+          <w:sz w:val="28"/>
+          <w:szCs w:val="28"/>
+        </w:rPr>
+      </w:pPr>
+    </w:p>
+    <w:p>
+      <w:pPr>
+        <w:spacing w:line="360" w:lineRule="auto"/>
+        <w:jc w:val="both"/>
+        <w:rPr>
+          <w:rFonts w:ascii="Times New Roman" w:eastAsia="Times New Roman" w:hAnsi="Times New Roman" w:cs="Times New Roman"/>
+          <w:b/>
+          <w:sz w:val="28"/>
+          <w:szCs w:val="28"/>
+          <w:lang w:eastAsia="uk-UA"/>
+        </w:rPr>
+      </w:pPr>
+    </w:p>
+    <w:p>
+      <w:pPr>
+        <w:spacing w:line="360" w:lineRule="auto"/>
+        <w:jc w:val="both"/>
+        <w:rPr>
+          <w:rFonts w:ascii="Times New Roman" w:eastAsia="Times New Roman" w:hAnsi="Times New Roman" w:cs="Times New Roman"/>
+          <w:b/>
+          <w:sz w:val="28"/>
+          <w:szCs w:val="28"/>
+          <w:lang w:eastAsia="uk-UA"/>
+        </w:rPr>
+      </w:pPr>
     </w:p>
     <w:p>
       <w:pPr>
@@ -4429,97 +5570,21 @@
       <w:pPr>
         <w:pStyle w:val="a5"/>
         <w:spacing w:line="360" w:lineRule="auto"/>
-        <w:jc w:val="both"/>
         <w:rPr>
           <w:b/>
           <w:sz w:val="28"/>
           <w:szCs w:val="28"/>
         </w:rPr>
       </w:pPr>
-    </w:p>
-    <w:p>
-      <w:pPr>
-        <w:pStyle w:val="a5"/>
-        <w:spacing w:line="360" w:lineRule="auto"/>
-        <w:jc w:val="both"/>
-        <w:rPr>
-          <w:sz w:val="28"/>
-          <w:szCs w:val="28"/>
-        </w:rPr>
-      </w:pPr>
-    </w:p>
-    <w:p>
-      <w:pPr>
-        <w:pStyle w:val="a5"/>
-        <w:spacing w:line="360" w:lineRule="auto"/>
+      <w:r>
         <w:rPr>
           <w:b/>
           <w:sz w:val="28"/>
           <w:szCs w:val="28"/>
         </w:rPr>
-      </w:pPr>
-      <w:r>
-        <w:rPr>
-          <w:b/>
-          <w:sz w:val="28"/>
-          <w:szCs w:val="28"/>
-        </w:rPr>
         <w:br/>
       </w:r>
     </w:p>
-    <w:p>
-      <w:pPr>
-        <w:pStyle w:val="a5"/>
-        <w:spacing w:line="360" w:lineRule="auto"/>
-        <w:rPr>
-          <w:sz w:val="28"/>
-          <w:szCs w:val="28"/>
-        </w:rPr>
-      </w:pPr>
-    </w:p>
-    <w:p>
-      <w:pPr>
-        <w:pStyle w:val="a5"/>
-        <w:spacing w:line="360" w:lineRule="auto"/>
-        <w:jc w:val="center"/>
-        <w:rPr>
-          <w:sz w:val="28"/>
-          <w:szCs w:val="28"/>
-        </w:rPr>
-      </w:pPr>
-    </w:p>
-    <w:p>
-      <w:pPr>
-        <w:pStyle w:val="a5"/>
-        <w:spacing w:line="360" w:lineRule="auto"/>
-        <w:jc w:val="center"/>
-        <w:rPr>
-          <w:sz w:val="28"/>
-          <w:szCs w:val="28"/>
-        </w:rPr>
-      </w:pPr>
-    </w:p>
-    <w:p>
-      <w:pPr>
-        <w:pStyle w:val="a5"/>
-        <w:spacing w:line="360" w:lineRule="auto"/>
-        <w:jc w:val="both"/>
-        <w:rPr>
-          <w:sz w:val="28"/>
-          <w:szCs w:val="28"/>
-        </w:rPr>
-      </w:pPr>
-    </w:p>
-    <w:p>
-      <w:pPr>
-        <w:pStyle w:val="a5"/>
-        <w:rPr>
-          <w:sz w:val="28"/>
-          <w:szCs w:val="28"/>
-        </w:rPr>
-      </w:pPr>
-    </w:p>
-    <w:p/>
     <w:sectPr>
       <w:pgSz w:w="11910" w:h="16840"/>
       <w:pgMar w:top="1040" w:right="283" w:bottom="280" w:left="850" w:header="709" w:footer="709" w:gutter="0"/>
@@ -5605,6 +6670,21 @@
       <w:contextualSpacing/>
     </w:pPr>
   </w:style>
+  <w:style w:type="character" w:customStyle="1" w:styleId="math-inline">
+    <w:name w:val="math-inline"/>
+    <w:basedOn w:val="a1"/>
+    <w:rsid w:val="00DE7A17"/>
+  </w:style>
+  <w:style w:type="character" w:styleId="a7">
+    <w:name w:val="Placeholder Text"/>
+    <w:basedOn w:val="a1"/>
+    <w:uiPriority w:val="99"/>
+    <w:semiHidden/>
+    <w:rsid w:val="00A11444"/>
+    <w:rPr>
+      <w:color w:val="808080"/>
+    </w:rPr>
+  </w:style>
 </w:styles>
 </file>
 

</xml_diff>